<commit_message>
group report in search page, group orders in caseOrders page and transport to new gateway username password
</commit_message>
<xml_diff>
--- a/api guide for android app.docx
+++ b/api guide for android app.docx
@@ -282,7 +282,6 @@
         </w:rPr>
         <w:t xml:space="preserve"> در صورت بروز هر گونه خطا یک </w:t>
       </w:r>
-      <w:proofErr w:type="spellStart"/>
       <w:r>
         <w:rPr>
           <w:rFonts w:cs="Nazanin"/>
@@ -292,7 +291,6 @@
         </w:rPr>
         <w:t>json</w:t>
       </w:r>
-      <w:proofErr w:type="spellEnd"/>
       <w:r>
         <w:rPr>
           <w:rFonts w:cs="Nazanin" w:hint="cs"/>
@@ -756,7 +754,6 @@
               </w:rPr>
               <w:t xml:space="preserve">کلید </w:t>
             </w:r>
-            <w:proofErr w:type="spellStart"/>
             <w:r>
               <w:rPr>
                 <w:rFonts w:cs="Nazanin"/>
@@ -766,7 +763,6 @@
               </w:rPr>
               <w:t>api</w:t>
             </w:r>
-            <w:proofErr w:type="spellEnd"/>
             <w:r>
               <w:rPr>
                 <w:rFonts w:cs="Nazanin" w:hint="cs"/>
@@ -1443,14 +1439,12 @@
                 <w:rFonts w:cs="Nazanin"/>
               </w:rPr>
             </w:pPr>
-            <w:proofErr w:type="spellStart"/>
             <w:r>
               <w:rPr>
                 <w:rFonts w:cs="Nazanin"/>
               </w:rPr>
               <w:t>token_type</w:t>
             </w:r>
-            <w:proofErr w:type="spellEnd"/>
           </w:p>
         </w:tc>
         <w:tc>
@@ -1531,7 +1525,6 @@
           <w:lang w:bidi="fa-IR"/>
         </w:rPr>
       </w:pPr>
-      <w:proofErr w:type="spellStart"/>
       <w:r>
         <w:rPr>
           <w:rFonts w:cs="Nazanin"/>
@@ -1542,7 +1535,6 @@
         <w:lastRenderedPageBreak/>
         <w:t>LoginToApp</w:t>
       </w:r>
-      <w:proofErr w:type="spellEnd"/>
     </w:p>
     <w:p>
       <w:pPr>
@@ -1626,7 +1618,6 @@
         </w:rPr>
         <w:t xml:space="preserve">در صورت بروز هر گونه خطا یک </w:t>
       </w:r>
-      <w:proofErr w:type="spellStart"/>
       <w:r>
         <w:rPr>
           <w:rFonts w:cs="Nazanin"/>
@@ -1636,7 +1627,6 @@
         </w:rPr>
         <w:t>json</w:t>
       </w:r>
-      <w:proofErr w:type="spellEnd"/>
       <w:r>
         <w:rPr>
           <w:rFonts w:cs="Nazanin" w:hint="cs"/>
@@ -2866,14 +2856,12 @@
                 <w:rFonts w:cs="Nazanin"/>
               </w:rPr>
             </w:pPr>
-            <w:proofErr w:type="spellStart"/>
             <w:r>
               <w:rPr>
                 <w:rFonts w:cs="Nazanin"/>
               </w:rPr>
               <w:t>phoneNumber</w:t>
             </w:r>
-            <w:proofErr w:type="spellEnd"/>
           </w:p>
         </w:tc>
         <w:tc>
@@ -2927,7 +2915,7 @@
               <w:bidi/>
               <w:jc w:val="center"/>
               <w:rPr>
-                <w:rFonts w:cs="Nazanin" w:hint="cs"/>
+                <w:rFonts w:cs="Nazanin"/>
                 <w:sz w:val="24"/>
                 <w:szCs w:val="24"/>
                 <w:rtl/>
@@ -3017,7 +3005,7 @@
               <w:bidi/>
               <w:jc w:val="center"/>
               <w:rPr>
-                <w:rFonts w:cs="Nazanin" w:hint="cs"/>
+                <w:rFonts w:cs="Nazanin"/>
                 <w:rtl/>
               </w:rPr>
             </w:pPr>
@@ -3205,7 +3193,6 @@
           <w:lang w:bidi="fa-IR"/>
         </w:rPr>
       </w:pPr>
-      <w:proofErr w:type="spellStart"/>
       <w:r>
         <w:rPr>
           <w:rFonts w:cs="Calibri"/>
@@ -3225,7 +3212,6 @@
         </w:rPr>
         <w:t>Location</w:t>
       </w:r>
-      <w:proofErr w:type="spellEnd"/>
     </w:p>
     <w:p>
       <w:pPr>
@@ -3269,7 +3255,6 @@
         </w:rPr>
         <w:t xml:space="preserve">شود. در صورت بروز هر گونه خطا یک </w:t>
       </w:r>
-      <w:proofErr w:type="spellStart"/>
       <w:r>
         <w:rPr>
           <w:rFonts w:cs="Nazanin"/>
@@ -3279,7 +3264,6 @@
         </w:rPr>
         <w:t>json</w:t>
       </w:r>
-      <w:proofErr w:type="spellEnd"/>
       <w:r>
         <w:rPr>
           <w:rFonts w:cs="Nazanin" w:hint="cs"/>
@@ -3951,19 +3935,11 @@
                 <w:rFonts w:cs="Nazanin"/>
               </w:rPr>
             </w:pPr>
-            <w:proofErr w:type="spellStart"/>
-            <w:r>
-              <w:rPr>
-                <w:rFonts w:cs="Nazanin"/>
-              </w:rPr>
-              <w:t>lat</w:t>
-            </w:r>
-            <w:proofErr w:type="spellEnd"/>
-            <w:r>
-              <w:rPr>
-                <w:rFonts w:cs="Nazanin"/>
-              </w:rPr>
-              <w:t xml:space="preserve"> </w:t>
+            <w:r>
+              <w:rPr>
+                <w:rFonts w:cs="Nazanin"/>
+              </w:rPr>
+              <w:t xml:space="preserve">lat </w:t>
             </w:r>
             <w:r>
               <w:rPr>
@@ -4090,19 +4066,11 @@
                 <w:rFonts w:cs="Nazanin"/>
               </w:rPr>
             </w:pPr>
-            <w:proofErr w:type="spellStart"/>
-            <w:r>
-              <w:rPr>
-                <w:rFonts w:cs="Nazanin"/>
-              </w:rPr>
-              <w:t>lon</w:t>
-            </w:r>
-            <w:proofErr w:type="spellEnd"/>
-            <w:r>
-              <w:rPr>
-                <w:rFonts w:cs="Nazanin"/>
-              </w:rPr>
-              <w:t xml:space="preserve"> </w:t>
+            <w:r>
+              <w:rPr>
+                <w:rFonts w:cs="Nazanin"/>
+              </w:rPr>
+              <w:t xml:space="preserve">lon </w:t>
             </w:r>
             <w:r>
               <w:rPr>
@@ -4345,7 +4313,6 @@
               </w:rPr>
               <w:t xml:space="preserve">لیستی از </w:t>
             </w:r>
-            <w:proofErr w:type="spellStart"/>
             <w:r>
               <w:rPr>
                 <w:rFonts w:cs="Nazanin"/>
@@ -4355,7 +4322,6 @@
               </w:rPr>
               <w:t>lat</w:t>
             </w:r>
-            <w:proofErr w:type="spellEnd"/>
             <w:r>
               <w:rPr>
                 <w:rFonts w:cs="Nazanin" w:hint="cs"/>
@@ -4366,7 +4332,6 @@
               </w:rPr>
               <w:t xml:space="preserve"> و </w:t>
             </w:r>
-            <w:proofErr w:type="spellStart"/>
             <w:r>
               <w:rPr>
                 <w:rFonts w:cs="Nazanin"/>
@@ -4376,7 +4341,6 @@
               </w:rPr>
               <w:t>lon</w:t>
             </w:r>
-            <w:proofErr w:type="spellEnd"/>
             <w:r>
               <w:rPr>
                 <w:rFonts w:cs="Nazanin" w:hint="cs"/>
@@ -4531,7 +4495,6 @@
           <w:lang w:bidi="fa-IR"/>
         </w:rPr>
       </w:pPr>
-      <w:proofErr w:type="spellStart"/>
       <w:r>
         <w:rPr>
           <w:rFonts w:cs="Calibri"/>
@@ -4551,7 +4514,6 @@
         </w:rPr>
         <w:t>Location</w:t>
       </w:r>
-      <w:proofErr w:type="spellEnd"/>
     </w:p>
     <w:p>
       <w:pPr>
@@ -4595,7 +4557,6 @@
         </w:rPr>
         <w:t xml:space="preserve">گرداند. در صورت بروز هر گونه خطا یک </w:t>
       </w:r>
-      <w:proofErr w:type="spellStart"/>
       <w:r>
         <w:rPr>
           <w:rFonts w:cs="Nazanin"/>
@@ -4605,7 +4566,6 @@
         </w:rPr>
         <w:t>json</w:t>
       </w:r>
-      <w:proofErr w:type="spellEnd"/>
       <w:r>
         <w:rPr>
           <w:rFonts w:cs="Nazanin" w:hint="cs"/>
@@ -4822,7 +4782,7 @@
                 <w:szCs w:val="24"/>
                 <w:lang w:bidi="fa-IR"/>
               </w:rPr>
-              <w:t>GET</w:t>
+              <w:t>POST</w:t>
             </w:r>
           </w:p>
         </w:tc>
@@ -5218,37 +5178,15 @@
               </w:rPr>
               <w:t>تاریخ درخواستی رکورد به صورت (</w:t>
             </w:r>
-            <w:proofErr w:type="spellStart"/>
-            <w:r>
-              <w:rPr>
-                <w:rFonts w:cs="Nazanin"/>
-                <w:sz w:val="24"/>
-                <w:szCs w:val="24"/>
-                <w:lang w:bidi="fa-IR"/>
-              </w:rPr>
-              <w:t>yyyy</w:t>
-            </w:r>
-            <w:proofErr w:type="spellEnd"/>
-            <w:r>
-              <w:rPr>
-                <w:rFonts w:cs="Nazanin"/>
-                <w:sz w:val="24"/>
-                <w:szCs w:val="24"/>
-                <w:lang w:bidi="fa-IR"/>
-              </w:rPr>
-              <w:t>/mm/</w:t>
-            </w:r>
-            <w:proofErr w:type="spellStart"/>
-            <w:r>
-              <w:rPr>
-                <w:rFonts w:cs="Nazanin"/>
-                <w:sz w:val="24"/>
-                <w:szCs w:val="24"/>
-                <w:lang w:bidi="fa-IR"/>
-              </w:rPr>
-              <w:t>dd</w:t>
-            </w:r>
-            <w:proofErr w:type="spellEnd"/>
+            <w:r>
+              <w:rPr>
+                <w:rFonts w:cs="Nazanin"/>
+                <w:sz w:val="24"/>
+                <w:szCs w:val="24"/>
+                <w:lang w:bidi="fa-IR"/>
+              </w:rPr>
+              <w:t>yyyy/mm/dd</w:t>
+            </w:r>
             <w:r>
               <w:rPr>
                 <w:rFonts w:cs="Nazanin" w:hint="cs"/>
@@ -5812,7 +5750,6 @@
               </w:rPr>
               <w:t xml:space="preserve">یک لیست شامل لیستی از </w:t>
             </w:r>
-            <w:proofErr w:type="spellStart"/>
             <w:r>
               <w:rPr>
                 <w:rFonts w:cs="Nazanin"/>
@@ -5822,7 +5759,6 @@
               </w:rPr>
               <w:t>lat</w:t>
             </w:r>
-            <w:proofErr w:type="spellEnd"/>
             <w:r>
               <w:rPr>
                 <w:rFonts w:cs="Nazanin" w:hint="cs"/>
@@ -5833,7 +5769,6 @@
               </w:rPr>
               <w:t xml:space="preserve"> و </w:t>
             </w:r>
-            <w:proofErr w:type="spellStart"/>
             <w:r>
               <w:rPr>
                 <w:rFonts w:cs="Nazanin"/>
@@ -5843,7 +5778,6 @@
               </w:rPr>
               <w:t>lon</w:t>
             </w:r>
-            <w:proofErr w:type="spellEnd"/>
             <w:r>
               <w:rPr>
                 <w:rFonts w:cs="Nazanin" w:hint="cs"/>
@@ -5854,7 +5788,6 @@
               </w:rPr>
               <w:t xml:space="preserve"> و </w:t>
             </w:r>
-            <w:proofErr w:type="spellStart"/>
             <w:r>
               <w:rPr>
                 <w:rFonts w:cs="Nazanin"/>
@@ -5864,7 +5797,6 @@
               </w:rPr>
               <w:t>datetime</w:t>
             </w:r>
-            <w:proofErr w:type="spellEnd"/>
           </w:p>
         </w:tc>
         <w:tc>
@@ -5915,14 +5847,12 @@
                 <w:rFonts w:cs="Nazanin"/>
               </w:rPr>
             </w:pPr>
-            <w:proofErr w:type="spellStart"/>
             <w:r>
               <w:rPr>
                 <w:rFonts w:cs="Nazanin"/>
               </w:rPr>
               <w:t>loc</w:t>
             </w:r>
-            <w:proofErr w:type="spellEnd"/>
           </w:p>
         </w:tc>
         <w:tc>
@@ -6004,7 +5934,6 @@
           <w:lang w:bidi="fa-IR"/>
         </w:rPr>
       </w:pPr>
-      <w:proofErr w:type="spellStart"/>
       <w:r>
         <w:rPr>
           <w:rFonts w:cs="Nazanin"/>
@@ -6015,7 +5944,6 @@
         <w:lastRenderedPageBreak/>
         <w:t>ChangePassword</w:t>
       </w:r>
-      <w:proofErr w:type="spellEnd"/>
     </w:p>
     <w:tbl>
       <w:tblPr>
@@ -6543,7 +6471,7 @@
               <w:bidi/>
               <w:jc w:val="center"/>
               <w:rPr>
-                <w:rFonts w:cs="Nazanin" w:hint="cs"/>
+                <w:rFonts w:cs="Nazanin"/>
                 <w:sz w:val="24"/>
                 <w:szCs w:val="24"/>
                 <w:rtl/>
@@ -6566,17 +6494,7 @@
                 <w:rtl/>
                 <w:lang w:bidi="fa-IR"/>
               </w:rPr>
-              <w:t xml:space="preserve"> </w:t>
-            </w:r>
-            <w:r>
-              <w:rPr>
-                <w:rFonts w:cs="Nazanin" w:hint="cs"/>
-                <w:sz w:val="24"/>
-                <w:szCs w:val="24"/>
-                <w:rtl/>
-                <w:lang w:bidi="fa-IR"/>
-              </w:rPr>
-              <w:t>قبلی</w:t>
+              <w:t xml:space="preserve"> قبلی</w:t>
             </w:r>
           </w:p>
         </w:tc>
@@ -6630,19 +6548,11 @@
                 <w:rFonts w:cs="Nazanin"/>
               </w:rPr>
             </w:pPr>
-            <w:proofErr w:type="spellStart"/>
-            <w:r>
-              <w:rPr>
-                <w:rFonts w:cs="Nazanin"/>
-              </w:rPr>
-              <w:t>old_pass</w:t>
-            </w:r>
-            <w:proofErr w:type="spellEnd"/>
-            <w:r>
-              <w:rPr>
-                <w:rFonts w:cs="Nazanin"/>
-              </w:rPr>
-              <w:t xml:space="preserve"> </w:t>
+            <w:r>
+              <w:rPr>
+                <w:rFonts w:cs="Nazanin"/>
+              </w:rPr>
+              <w:t xml:space="preserve">old_pass </w:t>
             </w:r>
             <w:r>
               <w:rPr>
@@ -6705,14 +6615,12 @@
               <w:bidi/>
               <w:jc w:val="center"/>
               <w:rPr>
-                <w:rFonts w:cs="Nazanin" w:hint="cs"/>
-                <w:sz w:val="24"/>
-                <w:szCs w:val="24"/>
-                <w:rtl/>
-              </w:rPr>
-            </w:pPr>
-            <w:bookmarkStart w:id="0" w:name="_GoBack"/>
-            <w:bookmarkEnd w:id="0"/>
+                <w:rFonts w:cs="Nazanin"/>
+                <w:sz w:val="24"/>
+                <w:szCs w:val="24"/>
+                <w:rtl/>
+              </w:rPr>
+            </w:pPr>
             <w:r>
               <w:rPr>
                 <w:rFonts w:cs="Nazanin" w:hint="cs"/>
@@ -6730,17 +6638,7 @@
                 <w:rtl/>
                 <w:lang w:bidi="fa-IR"/>
               </w:rPr>
-              <w:t xml:space="preserve"> </w:t>
-            </w:r>
-            <w:r>
-              <w:rPr>
-                <w:rFonts w:cs="Nazanin" w:hint="cs"/>
-                <w:sz w:val="24"/>
-                <w:szCs w:val="24"/>
-                <w:rtl/>
-                <w:lang w:bidi="fa-IR"/>
-              </w:rPr>
-              <w:t>جدید</w:t>
+              <w:t xml:space="preserve"> جدید</w:t>
             </w:r>
           </w:p>
         </w:tc>
@@ -6794,14 +6692,12 @@
                 <w:rFonts w:cs="Nazanin"/>
               </w:rPr>
             </w:pPr>
-            <w:proofErr w:type="spellStart"/>
             <w:r>
               <w:rPr>
                 <w:rFonts w:cs="Nazanin"/>
               </w:rPr>
               <w:t>new_pass</w:t>
             </w:r>
-            <w:proofErr w:type="spellEnd"/>
             <w:r>
               <w:rPr>
                 <w:rFonts w:cs="Nazanin"/>
@@ -6827,7 +6723,7 @@
               <w:bidi/>
               <w:jc w:val="center"/>
               <w:rPr>
-                <w:rFonts w:cs="Nazanin" w:hint="cs"/>
+                <w:rFonts w:cs="Nazanin"/>
                 <w:rtl/>
                 <w:lang w:bidi="fa-IR"/>
               </w:rPr>
@@ -7152,7 +7048,6 @@
           <w:lang w:bidi="fa-IR"/>
         </w:rPr>
       </w:pPr>
-      <w:proofErr w:type="spellStart"/>
       <w:r>
         <w:rPr>
           <w:rFonts w:cs="Nazanin"/>
@@ -7163,7 +7058,6 @@
         <w:lastRenderedPageBreak/>
         <w:t>DeleteUser</w:t>
       </w:r>
-      <w:proofErr w:type="spellEnd"/>
     </w:p>
     <w:tbl>
       <w:tblPr>
@@ -7543,7 +7437,7 @@
               <w:bidi/>
               <w:jc w:val="center"/>
               <w:rPr>
-                <w:rFonts w:cs="Nazanin" w:hint="cs"/>
+                <w:rFonts w:cs="Nazanin"/>
                 <w:sz w:val="24"/>
                 <w:szCs w:val="24"/>
                 <w:rtl/>
@@ -7981,7 +7875,6 @@
           <w:lang w:bidi="fa-IR"/>
         </w:rPr>
       </w:pPr>
-      <w:proofErr w:type="spellStart"/>
       <w:r>
         <w:rPr>
           <w:rFonts w:cs="Nazanin"/>
@@ -7992,7 +7885,6 @@
         <w:lastRenderedPageBreak/>
         <w:t>ReturnUsers</w:t>
       </w:r>
-      <w:proofErr w:type="spellEnd"/>
     </w:p>
     <w:tbl>
       <w:tblPr>
@@ -8723,7 +8615,7 @@
               <w:bidi/>
               <w:jc w:val="center"/>
               <w:rPr>
-                <w:rFonts w:cs="Nazanin" w:hint="cs"/>
+                <w:rFonts w:cs="Nazanin"/>
                 <w:rtl/>
                 <w:lang w:bidi="fa-IR"/>
               </w:rPr>
@@ -8826,14 +8718,12 @@
                 <w:rFonts w:cs="Nazanin"/>
               </w:rPr>
             </w:pPr>
-            <w:proofErr w:type="spellStart"/>
             <w:r>
               <w:rPr>
                 <w:rFonts w:cs="Nazanin"/>
               </w:rPr>
               <w:t>phoneNumber</w:t>
             </w:r>
-            <w:proofErr w:type="spellEnd"/>
           </w:p>
         </w:tc>
         <w:tc>
@@ -9040,7 +8930,6 @@
           <w:lang w:bidi="fa-IR"/>
         </w:rPr>
       </w:pPr>
-      <w:proofErr w:type="spellStart"/>
       <w:r>
         <w:rPr>
           <w:rFonts w:cs="Nazanin"/>
@@ -9051,7 +8940,6 @@
         <w:lastRenderedPageBreak/>
         <w:t>UsersLastLocation</w:t>
       </w:r>
-      <w:proofErr w:type="spellEnd"/>
     </w:p>
     <w:tbl>
       <w:tblPr>
@@ -9200,8 +9088,10 @@
                 <w:szCs w:val="24"/>
                 <w:lang w:bidi="fa-IR"/>
               </w:rPr>
-              <w:t>GET</w:t>
-            </w:r>
+              <w:t>POST</w:t>
+            </w:r>
+            <w:bookmarkStart w:id="0" w:name="_GoBack"/>
+            <w:bookmarkEnd w:id="0"/>
           </w:p>
         </w:tc>
         <w:tc>
@@ -9431,7 +9321,7 @@
               <w:bidi/>
               <w:jc w:val="center"/>
               <w:rPr>
-                <w:rFonts w:cs="Nazanin" w:hint="cs"/>
+                <w:rFonts w:cs="Nazanin"/>
                 <w:sz w:val="24"/>
                 <w:szCs w:val="24"/>
                 <w:lang w:bidi="fa-IR"/>
@@ -9513,14 +9403,12 @@
                 <w:rFonts w:cs="Nazanin"/>
               </w:rPr>
             </w:pPr>
-            <w:proofErr w:type="spellStart"/>
             <w:r>
               <w:rPr>
                 <w:rFonts w:cs="Nazanin"/>
               </w:rPr>
               <w:t>username_list</w:t>
             </w:r>
-            <w:proofErr w:type="spellEnd"/>
             <w:r>
               <w:rPr>
                 <w:rFonts w:cs="Nazanin"/>
@@ -9868,7 +9756,7 @@
               <w:bidi/>
               <w:jc w:val="center"/>
               <w:rPr>
-                <w:rFonts w:cs="Nazanin" w:hint="cs"/>
+                <w:rFonts w:cs="Nazanin"/>
                 <w:sz w:val="24"/>
                 <w:szCs w:val="24"/>
                 <w:rtl/>
@@ -9885,7 +9773,6 @@
               </w:rPr>
               <w:t xml:space="preserve">لیستی از </w:t>
             </w:r>
-            <w:proofErr w:type="spellStart"/>
             <w:r>
               <w:rPr>
                 <w:rFonts w:cs="Nazanin"/>
@@ -9895,7 +9782,6 @@
               </w:rPr>
               <w:t>lat</w:t>
             </w:r>
-            <w:proofErr w:type="spellEnd"/>
             <w:r>
               <w:rPr>
                 <w:rFonts w:cs="Nazanin" w:hint="cs"/>
@@ -9906,7 +9792,6 @@
               </w:rPr>
               <w:t xml:space="preserve"> و </w:t>
             </w:r>
-            <w:proofErr w:type="spellStart"/>
             <w:r>
               <w:rPr>
                 <w:rFonts w:cs="Nazanin"/>
@@ -9916,7 +9801,6 @@
               </w:rPr>
               <w:t>lon</w:t>
             </w:r>
-            <w:proofErr w:type="spellEnd"/>
             <w:r>
               <w:rPr>
                 <w:rFonts w:cs="Nazanin" w:hint="cs"/>
@@ -9990,16 +9874,8 @@
               <w:rPr>
                 <w:rFonts w:cs="Nazanin"/>
               </w:rPr>
-              <w:t xml:space="preserve">last </w:t>
-            </w:r>
-            <w:proofErr w:type="spellStart"/>
-            <w:r>
-              <w:rPr>
-                <w:rFonts w:cs="Nazanin"/>
-              </w:rPr>
-              <w:t>loc</w:t>
-            </w:r>
-            <w:proofErr w:type="spellEnd"/>
+              <w:t>last loc</w:t>
+            </w:r>
           </w:p>
         </w:tc>
         <w:tc>
@@ -11825,7 +11701,7 @@
 </file>
 
 <file path=customXml/itemProps1.xml><?xml version="1.0" encoding="utf-8"?>
-<ds:datastoreItem xmlns:ds="http://schemas.openxmlformats.org/officeDocument/2006/customXml" ds:itemID="{DD4E3622-AD1D-41F5-9A3D-7954235CB7D2}">
+<ds:datastoreItem xmlns:ds="http://schemas.openxmlformats.org/officeDocument/2006/customXml" ds:itemID="{F11206D7-9E37-4288-8C4C-BA41598CC280}">
   <ds:schemaRefs>
     <ds:schemaRef ds:uri="http://schemas.openxmlformats.org/officeDocument/2006/bibliography"/>
   </ds:schemaRefs>

</xml_diff>